<commit_message>
Uploading one change.  A turn of phrase.
</commit_message>
<xml_diff>
--- a/Brooke Cooper Reflections.docx
+++ b/Brooke Cooper Reflections.docx
@@ -132,15 +132,7 @@
         <w:t xml:space="preserve">the movie The Matrix.  </w:t>
       </w:r>
       <w:r>
-        <w:t xml:space="preserve">We are, in effect, uploading programs into our cerebral cortex.  I can just picture the </w:t>
-      </w:r>
-      <w:proofErr w:type="spellStart"/>
-      <w:r>
-        <w:t>Keneau</w:t>
-      </w:r>
-      <w:proofErr w:type="spellEnd"/>
-      <w:r>
-        <w:t xml:space="preserve"> Reeves character Neo saying, “I know Python.”  Some of it feels like a blur because of the course pace.  Some of it feels incomplete (and obviously is), but it’s the feeling I’m focused on.</w:t>
+        <w:t>We are, in effect, uploading programs into our cerebral cortex.  I can just picture the Keneau Reeves character Neo saying, “I know Python.”  Some of it feels like a blur because of the course pace.  Some of it feels incomplete (and obviously is), but it’s the feeling I’m focused on.</w:t>
       </w:r>
       <w:r>
         <w:t xml:space="preserve">  The course work builds on pre-existing knowledge.  </w:t>
@@ -195,15 +187,7 @@
         <w:t>I have never experienced anyone as facile or exuberant in presenting</w:t>
       </w:r>
       <w:r>
-        <w:t xml:space="preserve"> as </w:t>
-      </w:r>
-      <w:proofErr w:type="spellStart"/>
-      <w:r>
-        <w:t>Dartanion</w:t>
-      </w:r>
-      <w:proofErr w:type="spellEnd"/>
-      <w:r>
-        <w:t xml:space="preserve"> Williams</w:t>
+        <w:t xml:space="preserve"> as Dartanion Williams</w:t>
       </w:r>
       <w:r>
         <w:t xml:space="preserve">.  Dart’s presentation and teaching capability is outstanding and really rare.  </w:t>
@@ -263,7 +247,13 @@
     <w:p/>
     <w:p>
       <w:r>
-        <w:t xml:space="preserve">What would I have liked to spend more time on?  In a word, more machine learning / artificial intelligence, more modeling, more forecasting, more forensic analysis.  Is that a legitimate critique, however?  </w:t>
+        <w:t>What would I have liked to spend more time on?  In a word</w:t>
+      </w:r>
+      <w:r>
+        <w:t xml:space="preserve"> (but not literally)</w:t>
+      </w:r>
+      <w:r>
+        <w:t xml:space="preserve">, more machine learning / artificial intelligence, more modeling, more forecasting, more forensic analysis.  Is that a legitimate critique, however?  </w:t>
       </w:r>
       <w:r>
         <w:t>No</w:t>
@@ -404,15 +394,7 @@
         <w:t>some number of interim steps to get to these goals that I haven’t begun to map out.  I literally could run out of time professionally given my age.  And age-ism is likely to put the final nail in the coffin.  Who knows?  I could even encounter transphobia again, which subverted my career as an investment banker and devastated my self-confidence not long after I came out to my partners and clients.</w:t>
       </w:r>
       <w:r>
-        <w:t xml:space="preserve">  At this point, there is a real chance I will end up doing nothing worthwhile or at least nothing interesting to me after all this effort.  </w:t>
-      </w:r>
-      <w:proofErr w:type="spellStart"/>
-      <w:r>
-        <w:t>C’est</w:t>
-      </w:r>
-      <w:proofErr w:type="spellEnd"/>
-      <w:r>
-        <w:t xml:space="preserve"> la vie.</w:t>
+        <w:t xml:space="preserve">  At this point, there is a real chance I will end up doing nothing worthwhile or at least nothing interesting to me after all this effort.  C’est la vie.</w:t>
       </w:r>
     </w:p>
     <w:sectPr>

</xml_diff>